<commit_message>
Fixed Infinite Jump Bug
</commit_message>
<xml_diff>
--- a/Documents/ProProp Final.docx
+++ b/Documents/ProProp Final.docx
@@ -5117,7 +5117,7 @@
       <w:r>
         <w:rPr>
           <w:noProof/>
-          <w:lang w:val="en-GB"/>
+          <w:lang w:eastAsia="de-DE"/>
         </w:rPr>
         <w:lastRenderedPageBreak/>
         <mc:AlternateContent>
@@ -5312,7 +5312,7 @@
       <w:r>
         <w:rPr>
           <w:noProof/>
-          <w:lang w:val="en-GB"/>
+          <w:lang w:eastAsia="de-DE"/>
         </w:rPr>
         <mc:AlternateContent>
           <mc:Choice Requires="wps">
@@ -5325,7 +5325,7 @@
                 <wp:positionV relativeFrom="paragraph">
                   <wp:posOffset>2926080</wp:posOffset>
                 </wp:positionV>
-                <wp:extent cx="2228850" cy="295275"/>
+                <wp:extent cx="2228850" cy="466725"/>
                 <wp:effectExtent l="0" t="0" r="19050" b="28575"/>
                 <wp:wrapSquare wrapText="bothSides"/>
                 <wp:docPr id="12" name="Textfeld 2"/>
@@ -5341,7 +5341,7 @@
                       <wps:spPr bwMode="auto">
                         <a:xfrm>
                           <a:off x="0" y="0"/>
-                          <a:ext cx="2228850" cy="295275"/>
+                          <a:ext cx="2228850" cy="466725"/>
                         </a:xfrm>
                         <a:prstGeom prst="rect">
                           <a:avLst/>
@@ -5370,7 +5370,19 @@
                               <w:rPr>
                                 <w:lang w:val="en-GB"/>
                               </w:rPr>
-                              <w:t>The Groundtexture oft he first level</w:t>
+                              <w:t xml:space="preserve">The Groundtexture oft he first </w:t>
+                            </w:r>
+                            <w:r>
+                              <w:rPr>
+                                <w:lang w:val="en-GB"/>
+                              </w:rPr>
+                              <w:t xml:space="preserve"> </w:t>
+                            </w:r>
+                            <w:r>
+                              <w:rPr>
+                                <w:lang w:val="en-GB"/>
+                              </w:rPr>
+                              <w:t>level</w:t>
                             </w:r>
                             <w:r>
                               <w:rPr>
@@ -5378,8 +5390,6 @@
                               </w:rPr>
                               <w:t>.</w:t>
                             </w:r>
-                            <w:bookmarkStart w:id="19" w:name="_GoBack"/>
-                            <w:bookmarkEnd w:id="19"/>
                           </w:p>
                         </w:txbxContent>
                       </wps:txbx>
@@ -5400,7 +5410,11 @@
           </mc:Choice>
           <mc:Fallback>
             <w:pict>
-              <v:shape w14:anchorId="01C50D10" id="_x0000_s1037" type="#_x0000_t202" style="position:absolute;margin-left:0;margin-top:230.4pt;width:175.5pt;height:23.25pt;z-index:251675648;visibility:visible;mso-wrap-style:square;mso-width-percent:0;mso-height-percent:0;mso-wrap-distance-left:9pt;mso-wrap-distance-top:3.6pt;mso-wrap-distance-right:9pt;mso-wrap-distance-bottom:3.6pt;mso-position-horizontal:left;mso-position-horizontal-relative:margin;mso-position-vertical:absolute;mso-position-vertical-relative:text;mso-width-percent:0;mso-height-percent:0;mso-width-relative:margin;mso-height-relative:margin;v-text-anchor:top" o:gfxdata="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">
+              <v:shapetype w14:anchorId="01C50D10" id="_x0000_t202" coordsize="21600,21600" o:spt="202" path="m,l,21600r21600,l21600,xe">
+                <v:stroke joinstyle="miter"/>
+                <v:path gradientshapeok="t" o:connecttype="rect"/>
+              </v:shapetype>
+              <v:shape id="_x0000_s1037" type="#_x0000_t202" style="position:absolute;margin-left:0;margin-top:230.4pt;width:175.5pt;height:36.75pt;z-index:251675648;visibility:visible;mso-wrap-style:square;mso-width-percent:0;mso-height-percent:0;mso-wrap-distance-left:9pt;mso-wrap-distance-top:3.6pt;mso-wrap-distance-right:9pt;mso-wrap-distance-bottom:3.6pt;mso-position-horizontal:left;mso-position-horizontal-relative:margin;mso-position-vertical:absolute;mso-position-vertical-relative:text;mso-width-percent:0;mso-height-percent:0;mso-width-relative:margin;mso-height-relative:margin;v-text-anchor:top" o:gfxdata="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">
                 <v:textbox>
                   <w:txbxContent>
                     <w:p>
@@ -5413,7 +5427,19 @@
                         <w:rPr>
                           <w:lang w:val="en-GB"/>
                         </w:rPr>
-                        <w:t>The Groundtexture oft he first level</w:t>
+                        <w:t xml:space="preserve">The Groundtexture oft he first </w:t>
+                      </w:r>
+                      <w:r>
+                        <w:rPr>
+                          <w:lang w:val="en-GB"/>
+                        </w:rPr>
+                        <w:t xml:space="preserve"> </w:t>
+                      </w:r>
+                      <w:r>
+                        <w:rPr>
+                          <w:lang w:val="en-GB"/>
+                        </w:rPr>
+                        <w:t>level</w:t>
                       </w:r>
                       <w:r>
                         <w:rPr>
@@ -5421,8 +5447,6 @@
                         </w:rPr>
                         <w:t>.</w:t>
                       </w:r>
-                      <w:bookmarkStart w:id="20" w:name="_GoBack"/>
-                      <w:bookmarkEnd w:id="20"/>
                     </w:p>
                   </w:txbxContent>
                 </v:textbox>
@@ -5432,6 +5456,7 @@
           </mc:Fallback>
         </mc:AlternateContent>
       </w:r>
+      <w:bookmarkStart w:id="19" w:name="_GoBack"/>
       <w:r>
         <w:rPr>
           <w:noProof/>
@@ -5479,6 +5504,7 @@
           </wp:inline>
         </w:drawing>
       </w:r>
+      <w:bookmarkEnd w:id="19"/>
     </w:p>
     <w:sectPr>
       <w:pgSz w:w="11906" w:h="16838"/>
@@ -6814,7 +6840,7 @@
 </file>
 
 <file path=customXml/itemProps1.xml><?xml version="1.0" encoding="utf-8"?>
-<ds:datastoreItem xmlns:ds="http://schemas.openxmlformats.org/officeDocument/2006/customXml" ds:itemID="{2008E5E9-EB23-4662-B924-5487907EE641}">
+<ds:datastoreItem xmlns:ds="http://schemas.openxmlformats.org/officeDocument/2006/customXml" ds:itemID="{7064F556-8997-4389-8F68-E1C626D8E5DC}">
   <ds:schemaRefs>
     <ds:schemaRef ds:uri="http://schemas.openxmlformats.org/officeDocument/2006/bibliography"/>
   </ds:schemaRefs>

</xml_diff>